<commit_message>
Timesheet and Weekly Report Easter Wk 4 (AG)
</commit_message>
<xml_diff>
--- a/Documents/Management/Managers' Weekly Reports & QA Metrics/Ankita Gangotra/Easter Week 3 Report.docx
+++ b/Documents/Management/Managers' Weekly Reports & QA Metrics/Ankita Gangotra/Easter Week 3 Report.docx
@@ -62,7 +62,7 @@
                 <w:sz w:val="28"/>
                 <w:szCs w:val="28"/>
               </w:rPr>
-              <w:t>Work Beginning: 10</w:t>
+              <w:t>Work Beginning: 31</w:t>
             </w:r>
             <w:r>
               <w:rPr>
@@ -283,8 +283,10 @@
                 <w:sz w:val="28"/>
                 <w:szCs w:val="28"/>
               </w:rPr>
-              <w:t>Work Beginning: 17</w:t>
-            </w:r>
+              <w:t>Work Beginning: 07/0</w:t>
+            </w:r>
+            <w:bookmarkStart w:id="0" w:name="_GoBack"/>
+            <w:bookmarkEnd w:id="0"/>
             <w:r>
               <w:rPr>
                 <w:rFonts w:ascii="Century Gothic" w:hAnsi="Century Gothic"/>
@@ -292,7 +294,16 @@
                 <w:sz w:val="28"/>
                 <w:szCs w:val="28"/>
               </w:rPr>
-              <w:t>/03/2014</w:t>
+              <w:t>4</w:t>
+            </w:r>
+            <w:r>
+              <w:rPr>
+                <w:rFonts w:ascii="Century Gothic" w:hAnsi="Century Gothic"/>
+                <w:color w:val="EB817D"/>
+                <w:sz w:val="28"/>
+                <w:szCs w:val="28"/>
+              </w:rPr>
+              <w:t>/2014</w:t>
             </w:r>
           </w:p>
         </w:tc>
@@ -948,8 +959,6 @@
               </w:rPr>
               <w:t>Yes</w:t>
             </w:r>
-            <w:bookmarkStart w:id="0" w:name="_GoBack"/>
-            <w:bookmarkEnd w:id="0"/>
           </w:p>
         </w:tc>
       </w:tr>

</xml_diff>